<commit_message>
Corrected Pipeline documentation Finished script All_Analysis for decoding all trials
</commit_message>
<xml_diff>
--- a/Pipeline.docx
+++ b/Pipeline.docx
@@ -613,6 +613,9 @@
         </mc:AlternateContent>
       </w:r>
       <w:r>
+        <w:rPr>
+          <w:noProof/>
+        </w:rPr>
         <mc:AlternateContent>
           <mc:Choice Requires="wps">
             <w:drawing>
@@ -697,6 +700,9 @@
         </mc:AlternateContent>
       </w:r>
       <w:r>
+        <w:rPr>
+          <w:noProof/>
+        </w:rPr>
         <mc:AlternateContent>
           <mc:Choice Requires="wps">
             <w:drawing>
@@ -1088,6 +1094,9 @@
         </mc:AlternateContent>
       </w:r>
       <w:r>
+        <w:rPr>
+          <w:noProof/>
+        </w:rPr>
         <mc:AlternateContent>
           <mc:Choice Requires="wps">
             <w:drawing>
@@ -1156,6 +1165,9 @@
         </mc:AlternateContent>
       </w:r>
       <w:r>
+        <w:rPr>
+          <w:noProof/>
+        </w:rPr>
         <mc:AlternateContent>
           <mc:Choice Requires="wps">
             <w:drawing>
@@ -1263,6 +1275,9 @@
         </mc:AlternateContent>
       </w:r>
       <w:r>
+        <w:rPr>
+          <w:noProof/>
+        </w:rPr>
         <mc:AlternateContent>
           <mc:Choice Requires="wps">
             <w:drawing>
@@ -1331,6 +1346,9 @@
         </mc:AlternateContent>
       </w:r>
       <w:r>
+        <w:rPr>
+          <w:noProof/>
+        </w:rPr>
         <mc:AlternateContent>
           <mc:Choice Requires="wps">
             <w:drawing>
@@ -1391,7 +1409,18 @@
                               <w:jc w:val="center"/>
                             </w:pPr>
                             <w:r>
-                              <w:t>EEG Locations for left saccades have been flipped along longitudinal sulcus</w:t>
+                              <w:t xml:space="preserve">EEG Locations for left saccades have been flipped </w:t>
+                            </w:r>
+                            <w:r>
+                              <w:t>a</w:t>
+                            </w:r>
+                            <w:r>
+                              <w:t>cross</w:t>
+                            </w:r>
+                            <w:bookmarkStart w:id="0" w:name="_GoBack"/>
+                            <w:bookmarkEnd w:id="0"/>
+                            <w:r>
+                              <w:t xml:space="preserve"> longitudinal sulcus</w:t>
                             </w:r>
                           </w:p>
                         </w:txbxContent>
@@ -1410,7 +1439,11 @@
           </mc:Choice>
           <mc:Fallback>
             <w:pict>
-              <v:shape w14:anchorId="4E0B16CC" id="Flowchart: Process 5" o:spid="_x0000_s1032" type="#_x0000_t109" style="position:absolute;margin-left:0;margin-top:285pt;width:181.85pt;height:100.3pt;z-index:251664384;visibility:visible;mso-wrap-style:square;mso-wrap-distance-left:9pt;mso-wrap-distance-top:0;mso-wrap-distance-right:9pt;mso-wrap-distance-bottom:0;mso-position-horizontal:absolute;mso-position-horizontal-relative:margin;mso-position-vertical:absolute;mso-position-vertical-relative:text;v-text-anchor:middle" o:gfxdata="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" fillcolor="#4472c4 [3204]" strokecolor="#1f3763 [1604]" strokeweight="1pt">
+              <v:shapetype w14:anchorId="4E0B16CC" id="_x0000_t109" coordsize="21600,21600" o:spt="109" path="m,l,21600r21600,l21600,xe">
+                <v:stroke joinstyle="miter"/>
+                <v:path gradientshapeok="t" o:connecttype="rect"/>
+              </v:shapetype>
+              <v:shape id="Flowchart: Process 5" o:spid="_x0000_s1032" type="#_x0000_t109" style="position:absolute;margin-left:0;margin-top:285pt;width:181.85pt;height:100.3pt;z-index:251664384;visibility:visible;mso-wrap-style:square;mso-wrap-distance-left:9pt;mso-wrap-distance-top:0;mso-wrap-distance-right:9pt;mso-wrap-distance-bottom:0;mso-position-horizontal:absolute;mso-position-horizontal-relative:margin;mso-position-vertical:absolute;mso-position-vertical-relative:text;v-text-anchor:middle" o:gfxdata="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" fillcolor="#4472c4 [3204]" strokecolor="#1f3763 [1604]" strokeweight="1pt">
                 <v:textbox>
                   <w:txbxContent>
                     <w:p>
@@ -1426,7 +1459,18 @@
                         <w:jc w:val="center"/>
                       </w:pPr>
                       <w:r>
-                        <w:t>EEG Locations for left saccades have been flipped along longitudinal sulcus</w:t>
+                        <w:t xml:space="preserve">EEG Locations for left saccades have been flipped </w:t>
+                      </w:r>
+                      <w:r>
+                        <w:t>a</w:t>
+                      </w:r>
+                      <w:r>
+                        <w:t>cross</w:t>
+                      </w:r>
+                      <w:bookmarkStart w:id="1" w:name="_GoBack"/>
+                      <w:bookmarkEnd w:id="1"/>
+                      <w:r>
+                        <w:t xml:space="preserve"> longitudinal sulcus</w:t>
                       </w:r>
                     </w:p>
                   </w:txbxContent>
@@ -1588,10 +1632,24 @@
                             </w:r>
                             <w:proofErr w:type="spellEnd"/>
                             <w:r>
-                              <w:t>, f</w:t>
-                            </w:r>
-                            <w:r>
-                              <w:t>iltered 0.5-48Hz</w:t>
+                              <w:t xml:space="preserve">, </w:t>
+                            </w:r>
+                          </w:p>
+                          <w:p>
+                            <w:pPr>
+                              <w:jc w:val="center"/>
+                            </w:pPr>
+                            <w:r>
+                              <w:t>f</w:t>
+                            </w:r>
+                            <w:r>
+                              <w:t>iltered 0.</w:t>
+                            </w:r>
+                            <w:r>
+                              <w:t>0</w:t>
+                            </w:r>
+                            <w:r>
+                              <w:t>5-48Hz</w:t>
                             </w:r>
                           </w:p>
                           <w:p>
@@ -1650,10 +1708,24 @@
                       </w:r>
                       <w:proofErr w:type="spellEnd"/>
                       <w:r>
-                        <w:t>, f</w:t>
-                      </w:r>
-                      <w:r>
-                        <w:t>iltered 0.5-48Hz</w:t>
+                        <w:t xml:space="preserve">, </w:t>
+                      </w:r>
+                    </w:p>
+                    <w:p>
+                      <w:pPr>
+                        <w:jc w:val="center"/>
+                      </w:pPr>
+                      <w:r>
+                        <w:t>f</w:t>
+                      </w:r>
+                      <w:r>
+                        <w:t>iltered 0.</w:t>
+                      </w:r>
+                      <w:r>
+                        <w:t>0</w:t>
+                      </w:r>
+                      <w:r>
+                        <w:t>5-48Hz</w:t>
                       </w:r>
                     </w:p>
                     <w:p>
@@ -1738,8 +1810,6 @@
                             <w:r>
                               <w:t>62 Electrodes, 500 Hz</w:t>
                             </w:r>
-                            <w:bookmarkStart w:id="0" w:name="_GoBack"/>
-                            <w:bookmarkEnd w:id="0"/>
                           </w:p>
                         </w:txbxContent>
                       </wps:txbx>
@@ -1920,6 +1990,7 @@
     <w:lsdException w:name="HTML Sample" w:semiHidden="1" w:unhideWhenUsed="1"/>
     <w:lsdException w:name="HTML Typewriter" w:semiHidden="1" w:unhideWhenUsed="1"/>
     <w:lsdException w:name="HTML Variable" w:semiHidden="1" w:unhideWhenUsed="1"/>
+    <w:lsdException w:name="Normal Table" w:semiHidden="1" w:unhideWhenUsed="1"/>
     <w:lsdException w:name="annotation subject" w:semiHidden="1" w:unhideWhenUsed="1"/>
     <w:lsdException w:name="No List" w:semiHidden="1" w:unhideWhenUsed="1"/>
     <w:lsdException w:name="Outline List 1" w:semiHidden="1" w:unhideWhenUsed="1"/>
@@ -1966,8 +2037,10 @@
     <w:lsdException w:name="Table Subtle 2" w:semiHidden="1" w:unhideWhenUsed="1"/>
     <w:lsdException w:name="Table Web 1" w:semiHidden="1" w:unhideWhenUsed="1"/>
     <w:lsdException w:name="Table Web 2" w:semiHidden="1" w:unhideWhenUsed="1"/>
+    <w:lsdException w:name="Table Web 3" w:semiHidden="1" w:unhideWhenUsed="1"/>
     <w:lsdException w:name="Balloon Text" w:semiHidden="1" w:unhideWhenUsed="1"/>
     <w:lsdException w:name="Table Grid" w:uiPriority="39"/>
+    <w:lsdException w:name="Table Theme" w:semiHidden="1" w:unhideWhenUsed="1"/>
     <w:lsdException w:name="Placeholder Text" w:semiHidden="1"/>
     <w:lsdException w:name="No Spacing" w:uiPriority="1" w:qFormat="1"/>
     <w:lsdException w:name="Light Shading" w:uiPriority="60"/>

</xml_diff>